<commit_message>
Added more details & a warning not to use the live Specify installation.
</commit_message>
<xml_diff>
--- a/documentation/Pre_release testing Digi App output file.docx
+++ b/documentation/Pre_release testing Digi App output file.docx
@@ -89,7 +89,214 @@
           <w:sz w:val="24"/>
           <w:szCs w:val="24"/>
         </w:rPr>
-        <w:t xml:space="preserve">input. </w:t>
+        <w:t>input.</w:t>
+      </w:r>
+    </w:p>
+    <w:p>
+      <w:pPr>
+        <w:rPr>
+          <w:rFonts w:ascii="Calibri" w:eastAsia="Calibri" w:hAnsi="Calibri" w:cs="Calibri"/>
+          <w:b/>
+          <w:color w:val="1F2328"/>
+          <w:sz w:val="24"/>
+          <w:szCs w:val="24"/>
+        </w:rPr>
+      </w:pPr>
+      <w:r>
+        <w:rPr>
+          <w:rFonts w:ascii="Calibri" w:eastAsia="Calibri" w:hAnsi="Calibri" w:cs="Calibri"/>
+          <w:b/>
+          <w:color w:val="1F2328"/>
+          <w:sz w:val="24"/>
+          <w:szCs w:val="24"/>
+        </w:rPr>
+        <w:t xml:space="preserve">Important: Import into this Specify </w:t>
+      </w:r>
+      <w:r>
+        <w:rPr>
+          <w:rFonts w:ascii="Calibri" w:eastAsia="Calibri" w:hAnsi="Calibri" w:cs="Calibri"/>
+          <w:b/>
+          <w:i/>
+          <w:color w:val="1F2328"/>
+          <w:sz w:val="24"/>
+          <w:szCs w:val="24"/>
+        </w:rPr>
+        <w:t xml:space="preserve">test </w:t>
+      </w:r>
+      <w:r>
+        <w:rPr>
+          <w:rFonts w:ascii="Calibri" w:eastAsia="Calibri" w:hAnsi="Calibri" w:cs="Calibri"/>
+          <w:b/>
+          <w:color w:val="1F2328"/>
+          <w:sz w:val="24"/>
+          <w:szCs w:val="24"/>
+        </w:rPr>
+        <w:t>installation:</w:t>
+      </w:r>
+    </w:p>
+    <w:p>
+      <w:pPr>
+        <w:rPr>
+          <w:rFonts w:ascii="Calibri" w:eastAsia="Calibri" w:hAnsi="Calibri" w:cs="Calibri"/>
+          <w:color w:val="1F2328"/>
+          <w:sz w:val="24"/>
+          <w:szCs w:val="24"/>
+        </w:rPr>
+      </w:pPr>
+      <w:hyperlink r:id="rId7" w:history="1">
+        <w:r>
+          <w:rPr>
+            <w:rStyle w:val="Hyperlink"/>
+            <w:rFonts w:ascii="Calibri" w:eastAsia="Calibri" w:hAnsi="Calibri" w:cs="Calibri"/>
+            <w:sz w:val="24"/>
+            <w:szCs w:val="24"/>
+          </w:rPr>
+          <w:t>https://specify-test.science.ku.dk/accounts/login/?next=/specify/</w:t>
+        </w:r>
+      </w:hyperlink>
+      <w:r>
+        <w:rPr>
+          <w:rFonts w:ascii="Calibri" w:eastAsia="Calibri" w:hAnsi="Calibri" w:cs="Calibri"/>
+          <w:color w:val="1F2328"/>
+          <w:sz w:val="24"/>
+          <w:szCs w:val="24"/>
+        </w:rPr>
+        <w:t xml:space="preserve"> </w:t>
+      </w:r>
+      <w:r>
+        <w:rPr>
+          <w:rFonts w:ascii="Calibri" w:eastAsia="Calibri" w:hAnsi="Calibri" w:cs="Calibri"/>
+          <w:color w:val="1F2328"/>
+          <w:sz w:val="24"/>
+          <w:szCs w:val="24"/>
+        </w:rPr>
+        <w:t xml:space="preserve"> </w:t>
+      </w:r>
+    </w:p>
+    <w:p>
+      <w:pPr>
+        <w:rPr>
+          <w:rFonts w:ascii="Calibri" w:eastAsia="Calibri" w:hAnsi="Calibri" w:cs="Calibri"/>
+          <w:color w:val="1F2328"/>
+          <w:sz w:val="24"/>
+          <w:szCs w:val="24"/>
+        </w:rPr>
+      </w:pPr>
+    </w:p>
+    <w:p>
+      <w:pPr>
+        <w:rPr>
+          <w:rFonts w:ascii="Calibri" w:eastAsia="Calibri" w:hAnsi="Calibri" w:cs="Calibri"/>
+          <w:color w:val="1F2328"/>
+          <w:sz w:val="24"/>
+          <w:szCs w:val="24"/>
+        </w:rPr>
+      </w:pPr>
+      <w:r>
+        <w:rPr>
+          <w:rFonts w:ascii="Calibri" w:eastAsia="Calibri" w:hAnsi="Calibri" w:cs="Calibri"/>
+          <w:color w:val="1F2328"/>
+          <w:sz w:val="24"/>
+          <w:szCs w:val="24"/>
+        </w:rPr>
+        <w:t>Steps in testing the Digi App output file:</w:t>
+      </w:r>
+    </w:p>
+    <w:p>
+      <w:pPr>
+        <w:pStyle w:val="ListBullet"/>
+        <w:rPr>
+          <w:rFonts w:ascii="Calibri" w:hAnsi="Calibri" w:cs="Calibri"/>
+          <w:sz w:val="24"/>
+          <w:szCs w:val="24"/>
+        </w:rPr>
+      </w:pPr>
+      <w:r>
+        <w:rPr>
+          <w:rFonts w:ascii="Calibri" w:hAnsi="Calibri" w:cs="Calibri"/>
+          <w:sz w:val="24"/>
+          <w:szCs w:val="24"/>
+        </w:rPr>
+        <w:t>Create mock datasets of the collections to be tested</w:t>
+      </w:r>
+    </w:p>
+    <w:p>
+      <w:pPr>
+        <w:pStyle w:val="ListBullet"/>
+        <w:rPr>
+          <w:rFonts w:ascii="Calibri" w:hAnsi="Calibri" w:cs="Calibri"/>
+          <w:sz w:val="24"/>
+          <w:szCs w:val="24"/>
+        </w:rPr>
+      </w:pPr>
+      <w:r>
+        <w:rPr>
+          <w:rFonts w:ascii="Calibri" w:hAnsi="Calibri" w:cs="Calibri"/>
+          <w:sz w:val="24"/>
+          <w:szCs w:val="24"/>
+        </w:rPr>
+        <w:t xml:space="preserve">Run these through the post processing – described here: </w:t>
+      </w:r>
+      <w:hyperlink r:id="rId8" w:history="1">
+        <w:r>
+          <w:rPr>
+            <w:rStyle w:val="Hyperlink"/>
+            <w:rFonts w:ascii="Calibri" w:hAnsi="Calibri" w:cs="Calibri"/>
+            <w:sz w:val="24"/>
+            <w:szCs w:val="24"/>
+          </w:rPr>
+          <w:t>https://github.com/NHMDenmark/Mass-Digitizer/blob/main/documentation/import_protocol_postProcessing.md</w:t>
+        </w:r>
+      </w:hyperlink>
+    </w:p>
+    <w:p>
+      <w:pPr>
+        <w:pStyle w:val="ListBullet"/>
+        <w:rPr>
+          <w:rFonts w:ascii="Calibri" w:hAnsi="Calibri" w:cs="Calibri"/>
+          <w:sz w:val="24"/>
+          <w:szCs w:val="24"/>
+        </w:rPr>
+      </w:pPr>
+      <w:r>
+        <w:rPr>
+          <w:rFonts w:ascii="Calibri" w:hAnsi="Calibri" w:cs="Calibri"/>
+          <w:sz w:val="24"/>
+          <w:szCs w:val="24"/>
+        </w:rPr>
+        <w:t>Import the processed dataset to Specify using workbench.</w:t>
+      </w:r>
+    </w:p>
+    <w:p>
+      <w:pPr>
+        <w:pStyle w:val="ListBullet"/>
+        <w:rPr>
+          <w:rFonts w:ascii="Calibri" w:hAnsi="Calibri" w:cs="Calibri"/>
+          <w:sz w:val="24"/>
+          <w:szCs w:val="24"/>
+        </w:rPr>
+      </w:pPr>
+      <w:r>
+        <w:rPr>
+          <w:rFonts w:ascii="Calibri" w:hAnsi="Calibri" w:cs="Calibri"/>
+          <w:sz w:val="24"/>
+          <w:szCs w:val="24"/>
+        </w:rPr>
+        <w:t>Examine how the dataset behaves in Specify</w:t>
+      </w:r>
+    </w:p>
+    <w:p>
+      <w:pPr>
+        <w:pStyle w:val="Heading2"/>
+        <w:rPr>
+          <w:rFonts w:eastAsia="Calibri"/>
+        </w:rPr>
+      </w:pPr>
+      <w:r>
+        <w:rPr>
+          <w:rFonts w:eastAsia="Calibri"/>
+        </w:rPr>
+        <w:t>Note:</w:t>
       </w:r>
     </w:p>
     <w:p>
@@ -108,39 +315,52 @@
           <w:sz w:val="24"/>
           <w:szCs w:val="24"/>
         </w:rPr>
-        <w:t>OpenRefine needs to export with Win 1252 encoding which can be done so:</w:t>
+        <w:t>OpenRefine needs to export</w:t>
+      </w:r>
+      <w:r>
+        <w:rPr>
+          <w:rFonts w:ascii="Calibri" w:eastAsia="Calibri" w:hAnsi="Calibri" w:cs="Calibri"/>
+          <w:color w:val="1F2328"/>
+          <w:sz w:val="24"/>
+          <w:szCs w:val="24"/>
+        </w:rPr>
+        <w:t xml:space="preserve"> the dataset</w:t>
+      </w:r>
+      <w:r>
+        <w:rPr>
+          <w:rFonts w:ascii="Calibri" w:eastAsia="Calibri" w:hAnsi="Calibri" w:cs="Calibri"/>
+          <w:color w:val="1F2328"/>
+          <w:sz w:val="24"/>
+          <w:szCs w:val="24"/>
+        </w:rPr>
+        <w:t xml:space="preserve"> with Win 1252 encoding which can be done so:</w:t>
       </w:r>
     </w:p>
     <w:p>
       <w:pPr>
-        <w:pStyle w:val="ListParagraph"/>
-        <w:spacing w:after="0"/>
+        <w:pStyle w:val="ListBullet"/>
         <w:rPr>
-          <w:rFonts w:ascii="Segoe UI" w:eastAsia="Segoe UI" w:hAnsi="Segoe UI" w:cs="Segoe UI"/>
-          <w:color w:val="1F2328"/>
-          <w:sz w:val="21"/>
-          <w:szCs w:val="21"/>
+          <w:rFonts w:ascii="Calibri" w:hAnsi="Calibri" w:cs="Calibri"/>
+          <w:sz w:val="24"/>
+          <w:szCs w:val="24"/>
         </w:rPr>
       </w:pPr>
       <w:r>
         <w:rPr>
-          <w:rFonts w:ascii="Segoe UI" w:eastAsia="Segoe UI" w:hAnsi="Segoe UI" w:cs="Segoe UI"/>
-          <w:color w:val="1F2328"/>
-          <w:sz w:val="21"/>
-          <w:szCs w:val="21"/>
+          <w:rFonts w:ascii="Calibri" w:hAnsi="Calibri" w:cs="Calibri"/>
+          <w:sz w:val="24"/>
+          <w:szCs w:val="24"/>
         </w:rPr>
         <w:t>In 'Export' drop down, select "Export custom tabular"</w:t>
       </w:r>
     </w:p>
     <w:p>
       <w:pPr>
-        <w:pStyle w:val="ListParagraph"/>
-        <w:spacing w:after="0"/>
+        <w:pStyle w:val="ListBullet"/>
         <w:rPr>
-          <w:rFonts w:ascii="Segoe UI" w:eastAsia="Segoe UI" w:hAnsi="Segoe UI" w:cs="Segoe UI"/>
-          <w:color w:val="1F2328"/>
-          <w:sz w:val="21"/>
-          <w:szCs w:val="21"/>
+          <w:rFonts w:ascii="Calibri" w:hAnsi="Calibri" w:cs="Calibri"/>
+          <w:sz w:val="24"/>
+          <w:szCs w:val="24"/>
         </w:rPr>
       </w:pPr>
       <w:r>
@@ -173,7 +393,7 @@
           <w:sz w:val="21"/>
           <w:szCs w:val="21"/>
         </w:rPr>
-        <w:t xml:space="preserve">This will </w:t>
+        <w:t>Th</w:t>
       </w:r>
       <w:r>
         <w:rPr>
@@ -182,16 +402,7 @@
           <w:sz w:val="21"/>
           <w:szCs w:val="21"/>
         </w:rPr>
-        <w:t>be accepted by</w:t>
-      </w:r>
-      <w:r>
-        <w:rPr>
-          <w:rFonts w:ascii="Segoe UI" w:eastAsia="Segoe UI" w:hAnsi="Segoe UI" w:cs="Segoe UI"/>
-          <w:color w:val="1F2328"/>
-          <w:sz w:val="21"/>
-          <w:szCs w:val="21"/>
-        </w:rPr>
-        <w:t xml:space="preserve"> WB.</w:t>
+        <w:t>e dataset can now be imported into Specify without corrupting the text parts.</w:t>
       </w:r>
       <w:bookmarkStart w:id="0" w:name="_GoBack"/>
       <w:bookmarkEnd w:id="0"/>
@@ -212,7 +423,7 @@
       </w:pPr>
     </w:p>
     <w:sectPr>
-      <w:footerReference w:type="default" r:id="rId7"/>
+      <w:footerReference w:type="default" r:id="rId9"/>
       <w:pgSz w:w="12240" w:h="15840"/>
       <w:pgMar w:top="1440" w:right="1440" w:bottom="1800" w:left="1440" w:header="720" w:footer="1008" w:gutter="0"/>
       <w:cols w:space="720"/>
@@ -948,7 +1159,6 @@
     <w:next w:val="Normal"/>
     <w:link w:val="Heading2Char"/>
     <w:uiPriority w:val="9"/>
-    <w:semiHidden/>
     <w:unhideWhenUsed/>
     <w:qFormat/>
     <w:pPr>
@@ -1326,7 +1536,6 @@
     <w:basedOn w:val="DefaultParagraphFont"/>
     <w:link w:val="Heading2"/>
     <w:uiPriority w:val="9"/>
-    <w:semiHidden/>
     <w:rPr>
       <w:rFonts w:asciiTheme="majorHAnsi" w:eastAsiaTheme="majorEastAsia" w:hAnsiTheme="majorHAnsi" w:cstheme="majorBidi"/>
       <w:i/>
@@ -9565,7 +9774,6 @@
     <w:name w:val="Hyperlink"/>
     <w:basedOn w:val="DefaultParagraphFont"/>
     <w:uiPriority w:val="99"/>
-    <w:semiHidden/>
     <w:unhideWhenUsed/>
     <w:rsid w:val="00DC2CF0"/>
     <w:rPr>

</xml_diff>